<commit_message>
adds milanas profession and creates structs for profession and student
</commit_message>
<xml_diff>
--- a/templates/milana_conf_page.docx
+++ b/templates/milana_conf_page.docx
@@ -89,7 +89,6 @@
                 <w:szCs w:val="24"/>
               </w:rPr>
             </w:pPr>
-            <w:proofErr w:type="spellStart"/>
             <w:r>
               <w:rPr>
                 <w:rFonts w:ascii="Times New Roman" w:hAnsi="Times New Roman" w:cs="Times New Roman"/>
@@ -98,7 +97,6 @@
               </w:rPr>
               <w:t>prof_educ_logo</w:t>
             </w:r>
-            <w:proofErr w:type="spellEnd"/>
           </w:p>
           <w:p>
             <w:pPr>
@@ -117,17 +115,7 @@
                 <w:sz w:val="24"/>
                 <w:szCs w:val="24"/>
               </w:rPr>
-              <w:t xml:space="preserve">№ </w:t>
-            </w:r>
-            <w:proofErr w:type="gramStart"/>
-            <w:r>
-              <w:rPr>
-                <w:rFonts w:ascii="Times New Roman" w:hAnsi="Times New Roman" w:cs="Times New Roman"/>
-                <w:b/>
-                <w:sz w:val="24"/>
-                <w:szCs w:val="24"/>
-              </w:rPr>
-              <w:t xml:space="preserve">{{ </w:t>
+              <w:t xml:space="preserve">№ {{ </w:t>
             </w:r>
             <w:r>
               <w:rPr>
@@ -139,7 +127,6 @@
               </w:rPr>
               <w:t>certificate</w:t>
             </w:r>
-            <w:proofErr w:type="gramEnd"/>
             <w:r>
               <w:rPr>
                 <w:rFonts w:ascii="Times New Roman" w:hAnsi="Times New Roman" w:cs="Times New Roman"/>
@@ -230,7 +217,6 @@
                 <w:lang w:val="en-US"/>
               </w:rPr>
             </w:pPr>
-            <w:proofErr w:type="gramStart"/>
             <w:r>
               <w:rPr>
                 <w:rFonts w:ascii="Times New Roman" w:hAnsi="Times New Roman" w:cs="Times New Roman"/>
@@ -241,7 +227,6 @@
               </w:rPr>
               <w:t xml:space="preserve">{{ </w:t>
             </w:r>
-            <w:proofErr w:type="spellStart"/>
             <w:r>
               <w:rPr>
                 <w:rFonts w:ascii="Times New Roman" w:hAnsi="Times New Roman" w:cs="Times New Roman"/>
@@ -252,7 +237,6 @@
               </w:rPr>
               <w:t>student</w:t>
             </w:r>
-            <w:proofErr w:type="gramEnd"/>
             <w:r>
               <w:rPr>
                 <w:rFonts w:ascii="Times New Roman" w:hAnsi="Times New Roman" w:cs="Times New Roman"/>
@@ -273,7 +257,6 @@
               </w:rPr>
               <w:t>name</w:t>
             </w:r>
-            <w:proofErr w:type="spellEnd"/>
             <w:r>
               <w:rPr>
                 <w:rFonts w:ascii="Times New Roman" w:hAnsi="Times New Roman" w:cs="Times New Roman"/>
@@ -321,14 +304,12 @@
               </w:rPr>
               <w:t xml:space="preserve">) </w:t>
             </w:r>
-            <w:proofErr w:type="spellStart"/>
             <w:r>
               <w:rPr>
                 <w:rFonts w:ascii="Times New Roman" w:hAnsi="Times New Roman" w:cs="Times New Roman"/>
               </w:rPr>
               <w:t>обучени</w:t>
             </w:r>
-            <w:proofErr w:type="spellEnd"/>
             <w:r>
               <w:rPr>
                 <w:rFonts w:ascii="Times New Roman" w:hAnsi="Times New Roman" w:cs="Times New Roman"/>
@@ -366,7 +347,6 @@
               </w:rPr>
               <w:t xml:space="preserve">{{ </w:t>
             </w:r>
-            <w:proofErr w:type="spellStart"/>
             <w:r>
               <w:rPr>
                 <w:rFonts w:ascii="Times New Roman" w:hAnsi="Times New Roman" w:cs="Times New Roman"/>
@@ -394,7 +374,6 @@
               </w:rPr>
               <w:t>date</w:t>
             </w:r>
-            <w:proofErr w:type="spellEnd"/>
             <w:r>
               <w:rPr>
                 <w:rFonts w:ascii="Times New Roman" w:hAnsi="Times New Roman" w:cs="Times New Roman"/>
@@ -433,7 +412,6 @@
               </w:rPr>
               <w:t>{{</w:t>
             </w:r>
-            <w:proofErr w:type="spellStart"/>
             <w:r>
               <w:rPr>
                 <w:rFonts w:ascii="Times New Roman" w:hAnsi="Times New Roman" w:cs="Times New Roman"/>
@@ -461,7 +439,6 @@
               </w:rPr>
               <w:t>date</w:t>
             </w:r>
-            <w:proofErr w:type="spellEnd"/>
             <w:r>
               <w:rPr>
                 <w:rFonts w:ascii="Times New Roman" w:hAnsi="Times New Roman" w:cs="Times New Roman"/>
@@ -547,25 +524,7 @@
                 <w:sz w:val="24"/>
                 <w:szCs w:val="24"/>
               </w:rPr>
-              <w:t xml:space="preserve">{{ </w:t>
-            </w:r>
-            <w:proofErr w:type="spellStart"/>
-            <w:r>
-              <w:rPr>
-                <w:rFonts w:ascii="Times New Roman" w:hAnsi="Times New Roman" w:cs="Times New Roman"/>
-                <w:sz w:val="24"/>
-                <w:szCs w:val="24"/>
-              </w:rPr>
-              <w:t>student_profession</w:t>
-            </w:r>
-            <w:proofErr w:type="spellEnd"/>
-            <w:r>
-              <w:rPr>
-                <w:rFonts w:ascii="Times New Roman" w:hAnsi="Times New Roman" w:cs="Times New Roman"/>
-                <w:sz w:val="24"/>
-                <w:szCs w:val="24"/>
-              </w:rPr>
-              <w:t xml:space="preserve"> }}</w:t>
+              <w:t>{{ student_profession }}</w:t>
             </w:r>
           </w:p>
           <w:p>
@@ -592,18 +551,25 @@
                 <w:sz w:val="24"/>
                 <w:szCs w:val="24"/>
               </w:rPr>
+              <w:t xml:space="preserve">- </w:t>
+            </w:r>
+            <w:r>
+              <w:rPr>
+                <w:rFonts w:ascii="Times New Roman" w:hAnsi="Times New Roman" w:cs="Times New Roman"/>
+                <w:sz w:val="24"/>
+                <w:szCs w:val="24"/>
+              </w:rPr>
               <w:t xml:space="preserve">{{ </w:t>
             </w:r>
-            <w:proofErr w:type="spellStart"/>
-            <w:r>
-              <w:rPr>
-                <w:rFonts w:ascii="Times New Roman" w:hAnsi="Times New Roman" w:cs="Times New Roman"/>
-                <w:sz w:val="24"/>
-                <w:szCs w:val="24"/>
-              </w:rPr>
-              <w:t>profession_hours</w:t>
-            </w:r>
-            <w:proofErr w:type="spellEnd"/>
+            <w:r>
+              <w:rPr>
+                <w:rFonts w:ascii="Times New Roman" w:hAnsi="Times New Roman" w:cs="Times New Roman"/>
+                <w:sz w:val="24"/>
+                <w:szCs w:val="24"/>
+                <w:lang w:val="en-US"/>
+              </w:rPr>
+              <w:t>hours</w:t>
+            </w:r>
             <w:r>
               <w:rPr>
                 <w:rFonts w:ascii="Times New Roman" w:hAnsi="Times New Roman" w:cs="Times New Roman"/>
@@ -618,7 +584,7 @@
                 <w:sz w:val="24"/>
                 <w:szCs w:val="24"/>
               </w:rPr>
-              <w:t xml:space="preserve"> часа.</w:t>
+              <w:t>.</w:t>
             </w:r>
           </w:p>
           <w:p>
@@ -1199,7 +1165,6 @@
                 <w:color w:val="2F5496" w:themeColor="accent1" w:themeShade="BF"/>
               </w:rPr>
             </w:pPr>
-            <w:proofErr w:type="spellStart"/>
             <w:r>
               <w:rPr>
                 <w:rFonts w:ascii="Times New Roman" w:hAnsi="Times New Roman" w:cs="Times New Roman"/>
@@ -1208,7 +1173,6 @@
               </w:rPr>
               <w:t>bigger_educ_logo</w:t>
             </w:r>
-            <w:proofErr w:type="spellEnd"/>
           </w:p>
           <w:tbl>
             <w:tblPr>

</xml_diff>